<commit_message>
Aggiunta diario di lavoro 01.12.2023
</commit_message>
<xml_diff>
--- a/4_Diari/2023.12.1_EneaCorti.docx
+++ b/4_Diari/2023.12.1_EneaCorti.docx
@@ -175,7 +175,7 @@
               <w:rPr>
                 <w:rFonts w:ascii="Arial" w:hAnsi="Arial" w:cs="Arial"/>
               </w:rPr>
-              <w:t>Documentazione</w:t>
+              <w:t>Ho finito la documentazione</w:t>
             </w:r>
             <w:bookmarkStart w:id="3" w:name="_GoBack"/>
             <w:bookmarkEnd w:id="3"/>
@@ -205,7 +205,7 @@
       <w:tr>
         <w:tc>
           <w:tcPr>
-            <w:tcW w:w="9854" w:type="dxa"/>
+            <w:tcW w:w="9628" w:type="dxa"/>
             <w:shd w:val="clear" w:color="auto" w:fill="D9D9D9" w:themeFill="background1" w:themeFillShade="D9"/>
           </w:tcPr>
           <w:p>
@@ -226,7 +226,7 @@
       <w:tr>
         <w:tc>
           <w:tcPr>
-            <w:tcW w:w="9854" w:type="dxa"/>
+            <w:tcW w:w="9628" w:type="dxa"/>
           </w:tcPr>
           <w:p>
             <w:pPr>
@@ -237,104 +237,8 @@
             <w:r>
               <w:rPr>
                 <w:rFonts w:ascii="Arial" w:hAnsi="Arial" w:cs="Arial"/>
-                <w:b/>
               </w:rPr>
-              <w:t>Generazione della tabella di dimensione 20x20:</w:t>
-            </w:r>
-            <w:r>
-              <w:rPr>
-                <w:rFonts w:ascii="Arial" w:hAnsi="Arial" w:cs="Arial"/>
-                <w:b/>
-              </w:rPr>
-              <w:br/>
-            </w:r>
-            <w:r>
-              <w:rPr>
-                <w:rFonts w:ascii="Arial" w:hAnsi="Arial" w:cs="Arial"/>
-              </w:rPr>
-              <w:t>Come già previsto, ci sono casi di generazione in cui una tabella 20x20, risulta avere troppi spazi vuoti, ovvero nel file della parola nascosta non c’è nessuna parola con abbastanza caratteri, quindi la generazione non avviene</w:t>
-            </w:r>
-          </w:p>
-          <w:p>
-            <w:pPr>
-              <w:rPr>
-                <w:rFonts w:ascii="Arial" w:hAnsi="Arial" w:cs="Arial"/>
-                <w:b/>
-              </w:rPr>
-            </w:pPr>
-            <w:r>
-              <w:rPr>
-                <w:rFonts w:ascii="Arial" w:hAnsi="Arial" w:cs="Arial"/>
-                <w:b/>
-              </w:rPr>
-              <w:t>Colore della soluzione:</w:t>
-            </w:r>
-          </w:p>
-          <w:p>
-            <w:pPr>
-              <w:rPr>
-                <w:rFonts w:ascii="Arial" w:hAnsi="Arial" w:cs="Arial"/>
-              </w:rPr>
-            </w:pPr>
-            <w:r>
-              <w:rPr>
-                <w:rFonts w:ascii="Arial" w:hAnsi="Arial" w:cs="Arial"/>
-              </w:rPr>
-              <w:t xml:space="preserve">Per mostrare la soluzione ho pensato di </w:t>
-            </w:r>
-          </w:p>
-        </w:tc>
-      </w:tr>
-      <w:tr>
-        <w:trPr>
-          <w:trHeight w:val="640"/>
-        </w:trPr>
-        <w:tc>
-          <w:tcPr>
-            <w:tcW w:w="9854" w:type="dxa"/>
-          </w:tcPr>
-          <w:p>
-            <w:pPr>
-              <w:jc w:val="both"/>
-              <w:rPr>
-                <w:rFonts w:ascii="Arial" w:hAnsi="Arial" w:cs="Arial"/>
-                <w:b/>
-              </w:rPr>
-            </w:pPr>
-            <w:r>
-              <w:rPr>
-                <w:rFonts w:ascii="Arial" w:hAnsi="Arial" w:cs="Arial"/>
-                <w:b/>
-              </w:rPr>
-              <w:t>Risoluzione problema generazione tabella 20x20:</w:t>
-            </w:r>
-          </w:p>
-          <w:p>
-            <w:pPr>
-              <w:jc w:val="both"/>
-              <w:rPr>
-                <w:rFonts w:ascii="Arial" w:hAnsi="Arial" w:cs="Arial"/>
-              </w:rPr>
-            </w:pPr>
-            <w:r>
-              <w:rPr>
-                <w:rFonts w:ascii="Arial" w:hAnsi="Arial" w:cs="Arial"/>
-              </w:rPr>
-              <w:t xml:space="preserve">Migliorare il file della parola nascosta con anche frasi e parole di un </w:t>
-            </w:r>
-            <w:proofErr w:type="spellStart"/>
-            <w:r>
-              <w:rPr>
-                <w:rFonts w:ascii="Arial" w:hAnsi="Arial" w:cs="Arial"/>
-              </w:rPr>
-              <w:t>po</w:t>
-            </w:r>
-            <w:proofErr w:type="spellEnd"/>
-            <w:r>
-              <w:rPr>
-                <w:rFonts w:ascii="Arial" w:hAnsi="Arial" w:cs="Arial"/>
-              </w:rPr>
-              <w:t xml:space="preserve"> tutte le lunghezze.</w:t>
+              <w:t xml:space="preserve"> </w:t>
             </w:r>
           </w:p>
         </w:tc>
@@ -446,52 +350,6 @@
                 <w:rFonts w:ascii="Arial" w:hAnsi="Arial" w:cs="Arial"/>
               </w:rPr>
             </w:pPr>
-            <w:r>
-              <w:rPr>
-                <w:rFonts w:ascii="Arial" w:hAnsi="Arial" w:cs="Arial"/>
-              </w:rPr>
-              <w:t xml:space="preserve">Download in </w:t>
-            </w:r>
-            <w:proofErr w:type="spellStart"/>
-            <w:r>
-              <w:rPr>
-                <w:rFonts w:ascii="Arial" w:hAnsi="Arial" w:cs="Arial"/>
-              </w:rPr>
-              <w:t>txt</w:t>
-            </w:r>
-            <w:proofErr w:type="spellEnd"/>
-            <w:r>
-              <w:rPr>
-                <w:rFonts w:ascii="Arial" w:hAnsi="Arial" w:cs="Arial"/>
-              </w:rPr>
-              <w:t xml:space="preserve"> da migliorare e HTML</w:t>
-            </w:r>
-          </w:p>
-          <w:p>
-            <w:pPr>
-              <w:rPr>
-                <w:rFonts w:ascii="Arial" w:hAnsi="Arial" w:cs="Arial"/>
-              </w:rPr>
-            </w:pPr>
-            <w:r>
-              <w:rPr>
-                <w:rFonts w:ascii="Arial" w:hAnsi="Arial" w:cs="Arial"/>
-              </w:rPr>
-              <w:t>Finire documentazione</w:t>
-            </w:r>
-          </w:p>
-          <w:p>
-            <w:pPr>
-              <w:rPr>
-                <w:rFonts w:ascii="Arial" w:hAnsi="Arial" w:cs="Arial"/>
-              </w:rPr>
-            </w:pPr>
-            <w:r>
-              <w:rPr>
-                <w:rFonts w:ascii="Arial" w:hAnsi="Arial" w:cs="Arial"/>
-              </w:rPr>
-              <w:t>Ricontrollo generale per controllo di aver fatto tutto</w:t>
-            </w:r>
           </w:p>
         </w:tc>
       </w:tr>
@@ -4476,14 +4334,14 @@
     <w:charset w:val="00"/>
     <w:family w:val="swiss"/>
     <w:pitch w:val="variable"/>
-    <w:sig w:usb0="E0002AFF" w:usb1="C0007843" w:usb2="00000009" w:usb3="00000000" w:csb0="000001FF" w:csb1="00000000"/>
+    <w:sig w:usb0="E0002EFF" w:usb1="C000785B" w:usb2="00000009" w:usb3="00000000" w:csb0="000001FF" w:csb1="00000000"/>
   </w:font>
   <w:font w:name="Calibri">
     <w:panose1 w:val="020F0502020204030204"/>
     <w:charset w:val="00"/>
     <w:family w:val="swiss"/>
     <w:pitch w:val="variable"/>
-    <w:sig w:usb0="E0002AFF" w:usb1="4000ACFF" w:usb2="00000001" w:usb3="00000000" w:csb0="000001FF" w:csb1="00000000"/>
+    <w:sig w:usb0="E4002EFF" w:usb1="C000247B" w:usb2="00000009" w:usb3="00000000" w:csb0="000001FF" w:csb1="00000000"/>
   </w:font>
   <w:font w:name="Courier New">
     <w:panose1 w:val="02070309020205020404"/>
@@ -4497,7 +4355,7 @@
     <w:charset w:val="00"/>
     <w:family w:val="roman"/>
     <w:pitch w:val="variable"/>
-    <w:sig w:usb0="E0002AFF" w:usb1="C0007843" w:usb2="00000009" w:usb3="00000000" w:csb0="000001FF" w:csb1="00000000"/>
+    <w:sig w:usb0="E0002EFF" w:usb1="C000785B" w:usb2="00000009" w:usb3="00000000" w:csb0="000001FF" w:csb1="00000000"/>
   </w:font>
   <w:font w:name="Wingdings">
     <w:panose1 w:val="05000000000000000000"/>
@@ -4525,14 +4383,14 @@
     <w:charset w:val="00"/>
     <w:family w:val="roman"/>
     <w:pitch w:val="variable"/>
-    <w:sig w:usb0="A00002EF" w:usb1="4000004B" w:usb2="00000000" w:usb3="00000000" w:csb0="0000019F" w:csb1="00000000"/>
+    <w:sig w:usb0="E00006FF" w:usb1="420024FF" w:usb2="02000000" w:usb3="00000000" w:csb0="0000019F" w:csb1="00000000"/>
   </w:font>
   <w:font w:name="Calibri Light">
     <w:panose1 w:val="020F0302020204030204"/>
     <w:charset w:val="00"/>
     <w:family w:val="swiss"/>
     <w:pitch w:val="variable"/>
-    <w:sig w:usb0="A0002AEF" w:usb1="4000207B" w:usb2="00000000" w:usb3="00000000" w:csb0="000001FF" w:csb1="00000000"/>
+    <w:sig w:usb0="E4002EFF" w:usb1="C000247B" w:usb2="00000009" w:usb3="00000000" w:csb0="000001FF" w:csb1="00000000"/>
   </w:font>
 </w:fonts>
 </file>
@@ -4640,6 +4498,7 @@
     <w:rsid w:val="008B4A4C"/>
     <w:rsid w:val="008E6A10"/>
     <w:rsid w:val="008F0569"/>
+    <w:rsid w:val="0090723C"/>
     <w:rsid w:val="00910CDF"/>
     <w:rsid w:val="009129E7"/>
     <w:rsid w:val="009135E1"/>
@@ -5500,7 +5359,7 @@
 </file>
 
 <file path=customXml/itemProps1.xml><?xml version="1.0" encoding="utf-8"?>
-<ds:datastoreItem xmlns:ds="http://schemas.openxmlformats.org/officeDocument/2006/customXml" ds:itemID="{5F227D4B-3DE6-4581-8EF2-ECE8DBFC28D9}">
+<ds:datastoreItem xmlns:ds="http://schemas.openxmlformats.org/officeDocument/2006/customXml" ds:itemID="{67E12690-85E9-4392-84ED-0855A0FC07CD}">
   <ds:schemaRefs>
     <ds:schemaRef ds:uri="http://schemas.openxmlformats.org/officeDocument/2006/bibliography"/>
   </ds:schemaRefs>

</xml_diff>